<commit_message>
CONSEGNA - Added link for short video
</commit_message>
<xml_diff>
--- a/DroneDelivery/Documenti/Elaborato_finale_s242664.docx
+++ b/DroneDelivery/Documenti/Elaborato_finale_s242664.docx
@@ -6854,24 +6854,77 @@
           <w:color w:val="0070C0"/>
           <w:sz w:val="36"/>
           <w:szCs w:val="36"/>
-          <w:lang w:eastAsia="it-IT"/>
-        </w:rPr>
-      </w:pPr>
-      <w:r>
-        <w:rPr>
-          <w:rFonts w:asciiTheme="minorHAnsi" w:hAnsiTheme="minorHAnsi" w:cstheme="minorHAnsi"/>
-          <w:sz w:val="23"/>
-          <w:szCs w:val="23"/>
+          <w:lang w:val="en-US" w:eastAsia="it-IT"/>
+        </w:rPr>
+      </w:pPr>
+      <w:r>
+        <w:rPr>
+          <w:rFonts w:asciiTheme="minorHAnsi" w:hAnsiTheme="minorHAnsi" w:cstheme="minorHAnsi"/>
+          <w:sz w:val="23"/>
+          <w:szCs w:val="23"/>
+          <w:lang w:val="en-US"/>
+        </w:rPr>
+        <w:t xml:space="preserve">Long </w:t>
+      </w:r>
+      <w:r>
+        <w:rPr>
+          <w:rFonts w:asciiTheme="minorHAnsi" w:hAnsiTheme="minorHAnsi" w:cstheme="minorHAnsi"/>
+          <w:sz w:val="23"/>
+          <w:szCs w:val="23"/>
+          <w:lang w:val="en-US"/>
+        </w:rPr>
+        <w:t>(20 mins)</w:t>
+      </w:r>
+      <w:r>
+        <w:rPr>
+          <w:rFonts w:asciiTheme="minorHAnsi" w:hAnsiTheme="minorHAnsi" w:cstheme="minorHAnsi"/>
+          <w:sz w:val="23"/>
+          <w:szCs w:val="23"/>
+          <w:lang w:val="en-US"/>
+        </w:rPr>
+        <w:br/>
+      </w:r>
+      <w:r>
+        <w:rPr>
+          <w:rFonts w:asciiTheme="minorHAnsi" w:hAnsiTheme="minorHAnsi" w:cstheme="minorHAnsi"/>
+          <w:sz w:val="23"/>
+          <w:szCs w:val="23"/>
+          <w:lang w:val="en-US"/>
         </w:rPr>
         <w:t>www.youtube.com/watch?v=NpR-x3bFU_o</w:t>
       </w:r>
     </w:p>
     <w:p>
       <w:pPr>
-        <w:rPr>
-          <w:rFonts w:asciiTheme="minorHAnsi" w:hAnsiTheme="minorHAnsi" w:cstheme="minorHAnsi"/>
-        </w:rPr>
-      </w:pPr>
+        <w:jc w:val="center"/>
+        <w:rPr>
+          <w:rFonts w:asciiTheme="minorHAnsi" w:hAnsiTheme="minorHAnsi" w:cstheme="minorHAnsi"/>
+          <w:lang w:val="en-US"/>
+        </w:rPr>
+      </w:pPr>
+      <w:r>
+        <w:rPr>
+          <w:rFonts w:asciiTheme="minorHAnsi" w:hAnsiTheme="minorHAnsi" w:cstheme="minorHAnsi"/>
+          <w:lang w:val="en-US"/>
+        </w:rPr>
+        <w:t>Short (3 mins)</w:t>
+      </w:r>
+    </w:p>
+    <w:p>
+      <w:pPr>
+        <w:jc w:val="center"/>
+        <w:rPr>
+          <w:rFonts w:asciiTheme="minorHAnsi" w:hAnsiTheme="minorHAnsi" w:cstheme="minorHAnsi"/>
+          <w:lang w:val="en-US"/>
+        </w:rPr>
+      </w:pPr>
+      <w:r>
+        <w:rPr>
+          <w:rFonts w:asciiTheme="minorHAnsi" w:hAnsiTheme="minorHAnsi" w:cstheme="minorHAnsi"/>
+          <w:lang w:val="en-US"/>
+        </w:rPr>
+        <w:t>https://youtu.be/KFrcnZi_y8Q</w:t>
+      </w:r>
     </w:p>
     <w:p>
       <w:pPr>
@@ -11434,7 +11487,7 @@
     <w:charset w:val="00"/>
     <w:family w:val="roman"/>
     <w:pitch w:val="variable"/>
-    <w:sig w:usb0="E0002AFF" w:usb1="C0007843" w:usb2="00000009" w:usb3="00000000" w:csb0="000001FF" w:csb1="00000000"/>
+    <w:sig w:usb0="E0002EFF" w:usb1="C000785B" w:usb2="00000009" w:usb3="00000000" w:csb0="000001FF" w:csb1="00000000"/>
   </w:font>
   <w:font w:name="Courier New">
     <w:panose1 w:val="02070309020205020404"/>
@@ -11455,7 +11508,7 @@
     <w:charset w:val="00"/>
     <w:family w:val="swiss"/>
     <w:pitch w:val="variable"/>
-    <w:sig w:usb0="E0002AFF" w:usb1="4000ACFF" w:usb2="00000001" w:usb3="00000000" w:csb0="000001FF" w:csb1="00000000"/>
+    <w:sig w:usb0="E4002EFF" w:usb1="C000247B" w:usb2="00000009" w:usb3="00000000" w:csb0="000001FF" w:csb1="00000000"/>
   </w:font>
   <w:font w:name="Segoe UI">
     <w:panose1 w:val="020B0502040204020203"/>
@@ -11478,7 +11531,7 @@
     <w:charset w:val="00"/>
     <w:family w:val="swiss"/>
     <w:pitch w:val="variable"/>
-    <w:sig w:usb0="A0002AEF" w:usb1="4000207B" w:usb2="00000000" w:usb3="00000000" w:csb0="000001FF" w:csb1="00000000"/>
+    <w:sig w:usb0="E4002EFF" w:usb1="C000247B" w:usb2="00000009" w:usb3="00000000" w:csb0="000001FF" w:csb1="00000000"/>
   </w:font>
   <w:font w:name="Bookman Old Style">
     <w:panose1 w:val="02050604050505020204"/>

</xml_diff>